<commit_message>
Learning Variables in Java
</commit_message>
<xml_diff>
--- a/Documentation.docx
+++ b/Documentation.docx
@@ -108,10 +108,6 @@
             <w:insideH w:val="single" w:color="auto" w:sz="4" w:space="0"/>
             <w:insideV w:val="single" w:color="auto" w:sz="4" w:space="0"/>
           </w:tblBorders>
-          <w:tblCellMar>
-            <w:left w:w="108" w:type="dxa"/>
-            <w:right w:w="108" w:type="dxa"/>
-          </w:tblCellMar>
         </w:tblPrEx>
         <w:tc>
           <w:tcPr>
@@ -133,20 +129,162 @@
               </w:rPr>
               <w:t>public static void main(String args)</w:t>
             </w:r>
-            <w:bookmarkStart w:id="0" w:name="_GoBack"/>
-            <w:bookmarkEnd w:id="0"/>
           </w:p>
         </w:tc>
       </w:tr>
     </w:tbl>
     <w:p>
       <w:pPr>
-        <w:ind w:left="1440" w:leftChars="0" w:firstLine="720" w:firstLineChars="0"/>
         <w:rPr>
           <w:rFonts w:hint="default" w:ascii="Calibri" w:hAnsi="Calibri" w:cs="Calibri"/>
           <w:lang w:val="en-IN"/>
         </w:rPr>
       </w:pPr>
+    </w:p>
+    <w:p>
+      <w:pPr>
+        <w:rPr>
+          <w:rFonts w:hint="default" w:ascii="Segoe Script" w:hAnsi="Segoe Script" w:cs="Segoe Script"/>
+          <w:lang w:val="en-IN"/>
+        </w:rPr>
+      </w:pPr>
+      <w:r>
+        <w:rPr>
+          <w:rFonts w:hint="default" w:ascii="Segoe Script" w:hAnsi="Segoe Script" w:cs="Segoe Script"/>
+          <w:lang w:val="en-IN"/>
+        </w:rPr>
+        <w:t>Java Code has extension .java</w:t>
+      </w:r>
+    </w:p>
+    <w:p>
+      <w:pPr>
+        <w:rPr>
+          <w:rFonts w:hint="default" w:ascii="Segoe Script" w:hAnsi="Segoe Script" w:cs="Segoe Script"/>
+          <w:lang w:val="en-IN"/>
+        </w:rPr>
+      </w:pPr>
+      <w:r>
+        <w:rPr>
+          <w:rFonts w:hint="default" w:ascii="Segoe Script" w:hAnsi="Segoe Script" w:cs="Segoe Script"/>
+          <w:lang w:val="en-IN"/>
+        </w:rPr>
+        <w:t>Byte Code after Compilation has .class extension</w:t>
+      </w:r>
+    </w:p>
+    <w:p>
+      <w:pPr>
+        <w:rPr>
+          <w:rFonts w:hint="default" w:ascii="Segoe Script" w:hAnsi="Segoe Script" w:cs="Segoe Script"/>
+          <w:lang w:val="en-IN"/>
+        </w:rPr>
+      </w:pPr>
+    </w:p>
+    <w:p>
+      <w:pPr>
+        <w:rPr>
+          <w:rFonts w:hint="default" w:ascii="Segoe Script" w:hAnsi="Segoe Script" w:cs="Segoe Script"/>
+          <w:lang w:val="en-IN"/>
+        </w:rPr>
+      </w:pPr>
+      <w:r>
+        <w:rPr>
+          <w:rFonts w:hint="default" w:ascii="Segoe Script" w:hAnsi="Segoe Script" w:cs="Segoe Script"/>
+          <w:lang w:val="en-IN"/>
+        </w:rPr>
+        <w:drawing>
+          <wp:inline distT="0" distB="0" distL="114300" distR="114300">
+            <wp:extent cx="2555240" cy="1743075"/>
+            <wp:effectExtent l="0" t="0" r="5080" b="9525"/>
+            <wp:docPr id="2" name="Picture 2" descr="Untitled drawing"/>
+            <wp:cNvGraphicFramePr>
+              <a:graphicFrameLocks xmlns:a="http://schemas.openxmlformats.org/drawingml/2006/main" noChangeAspect="1"/>
+            </wp:cNvGraphicFramePr>
+            <a:graphic xmlns:a="http://schemas.openxmlformats.org/drawingml/2006/main">
+              <a:graphicData uri="http://schemas.openxmlformats.org/drawingml/2006/picture">
+                <pic:pic xmlns:pic="http://schemas.openxmlformats.org/drawingml/2006/picture">
+                  <pic:nvPicPr>
+                    <pic:cNvPr id="2" name="Picture 2" descr="Untitled drawing"/>
+                    <pic:cNvPicPr>
+                      <a:picLocks noChangeAspect="1"/>
+                    </pic:cNvPicPr>
+                  </pic:nvPicPr>
+                  <pic:blipFill>
+                    <a:blip r:embed="rId5"/>
+                    <a:srcRect l="23177" t="11118" r="28475" b="44761"/>
+                    <a:stretch>
+                      <a:fillRect/>
+                    </a:stretch>
+                  </pic:blipFill>
+                  <pic:spPr>
+                    <a:xfrm>
+                      <a:off x="0" y="0"/>
+                      <a:ext cx="2555240" cy="1743075"/>
+                    </a:xfrm>
+                    <a:prstGeom prst="rect">
+                      <a:avLst/>
+                    </a:prstGeom>
+                  </pic:spPr>
+                </pic:pic>
+              </a:graphicData>
+            </a:graphic>
+          </wp:inline>
+        </w:drawing>
+      </w:r>
+    </w:p>
+    <w:p>
+      <w:pPr>
+        <w:rPr>
+          <w:rFonts w:hint="default" w:ascii="Segoe Script" w:hAnsi="Segoe Script" w:cs="Segoe Script"/>
+          <w:lang w:val="en-IN"/>
+        </w:rPr>
+      </w:pPr>
+      <w:r>
+        <w:rPr>
+          <w:rFonts w:hint="default" w:ascii="Segoe Script" w:hAnsi="Segoe Script" w:cs="Segoe Script"/>
+          <w:lang w:val="en-IN"/>
+        </w:rPr>
+        <w:t>Java is WORA -&gt; Write once run Anywhere</w:t>
+      </w:r>
+    </w:p>
+    <w:p>
+      <w:pPr>
+        <w:rPr>
+          <w:rFonts w:hint="default" w:ascii="Segoe Script" w:hAnsi="Segoe Script" w:cs="Segoe Script"/>
+          <w:lang w:val="en-IN"/>
+        </w:rPr>
+      </w:pPr>
+      <w:r>
+        <w:rPr>
+          <w:rFonts w:hint="default" w:ascii="Segoe Script" w:hAnsi="Segoe Script" w:cs="Segoe Script"/>
+          <w:lang w:val="en-IN"/>
+        </w:rPr>
+        <w:t>Java is a Strongly Typed Language</w:t>
+      </w:r>
+    </w:p>
+    <w:p>
+      <w:pPr>
+        <w:rPr>
+          <w:rFonts w:hint="default" w:ascii="Segoe Script" w:hAnsi="Segoe Script" w:cs="Segoe Script"/>
+          <w:lang w:val="en-IN"/>
+        </w:rPr>
+      </w:pPr>
+      <w:r>
+        <w:rPr>
+          <w:rFonts w:hint="default" w:ascii="Segoe Script" w:hAnsi="Segoe Script" w:cs="Segoe Script"/>
+          <w:lang w:val="en-IN"/>
+        </w:rPr>
+        <w:t>Every variable should be given a datatype</w:t>
+      </w:r>
+    </w:p>
+    <w:p>
+      <w:pPr>
+        <w:rPr>
+          <w:rFonts w:hint="default" w:ascii="Segoe Script" w:hAnsi="Segoe Script" w:cs="Segoe Script"/>
+          <w:lang w:val="en-IN"/>
+        </w:rPr>
+      </w:pPr>
+      <w:bookmarkStart w:id="0" w:name="_GoBack"/>
+      <w:bookmarkEnd w:id="0"/>
     </w:p>
     <w:sectPr>
       <w:pgSz w:w="11906" w:h="16838"/>

</xml_diff>

<commit_message>
Class and object theory
</commit_message>
<xml_diff>
--- a/Documentation.docx
+++ b/Documentation.docx
@@ -91,7 +91,9 @@
         </w:tblBorders>
         <w:tblLayout w:type="autofit"/>
         <w:tblCellMar>
+          <w:top w:w="0" w:type="dxa"/>
           <w:left w:w="108" w:type="dxa"/>
+          <w:bottom w:w="0" w:type="dxa"/>
           <w:right w:w="108" w:type="dxa"/>
         </w:tblCellMar>
       </w:tblPr>
@@ -108,6 +110,12 @@
             <w:insideH w:val="single" w:color="auto" w:sz="4" w:space="0"/>
             <w:insideV w:val="single" w:color="auto" w:sz="4" w:space="0"/>
           </w:tblBorders>
+          <w:tblCellMar>
+            <w:top w:w="0" w:type="dxa"/>
+            <w:left w:w="108" w:type="dxa"/>
+            <w:bottom w:w="0" w:type="dxa"/>
+            <w:right w:w="108" w:type="dxa"/>
+          </w:tblCellMar>
         </w:tblPrEx>
         <w:tc>
           <w:tcPr>
@@ -115,7 +123,9 @@
           </w:tcPr>
           <w:p>
             <w:pPr>
+              <w:widowControl w:val="0"/>
               <w:ind w:left="1440" w:leftChars="0" w:firstLine="720" w:firstLineChars="0"/>
+              <w:jc w:val="both"/>
               <w:rPr>
                 <w:rFonts w:hint="default" w:ascii="Calibri" w:hAnsi="Calibri" w:cs="Calibri"/>
                 <w:vertAlign w:val="baseline"/>
@@ -283,8 +293,85 @@
           <w:lang w:val="en-IN"/>
         </w:rPr>
       </w:pPr>
+    </w:p>
+    <w:p>
+      <w:pPr>
+        <w:rPr>
+          <w:rFonts w:hint="default" w:ascii="Segoe Script" w:hAnsi="Segoe Script" w:cs="Segoe Script"/>
+          <w:lang w:val="en-IN"/>
+        </w:rPr>
+      </w:pPr>
+      <w:r>
+        <w:rPr>
+          <w:rFonts w:hint="default" w:ascii="Segoe Script" w:hAnsi="Segoe Script" w:cs="Segoe Script"/>
+          <w:lang w:val="en-IN"/>
+        </w:rPr>
+        <w:t>Java is a object-oriented programming language.</w:t>
+      </w:r>
+    </w:p>
+    <w:p>
+      <w:pPr>
+        <w:rPr>
+          <w:rFonts w:hint="default" w:ascii="Segoe Script" w:hAnsi="Segoe Script" w:cs="Segoe Script"/>
+          <w:lang w:val="en-IN"/>
+        </w:rPr>
+      </w:pPr>
+      <w:r>
+        <w:rPr>
+          <w:rFonts w:hint="default" w:ascii="Segoe Script" w:hAnsi="Segoe Script" w:cs="Segoe Script"/>
+          <w:lang w:val="en-IN"/>
+        </w:rPr>
+        <w:t>Everything the programming world is an object.</w:t>
+      </w:r>
+    </w:p>
+    <w:p>
+      <w:pPr>
+        <w:rPr>
+          <w:rFonts w:hint="default" w:ascii="Segoe Script" w:hAnsi="Segoe Script" w:cs="Segoe Script"/>
+          <w:lang w:val="en-IN"/>
+        </w:rPr>
+      </w:pPr>
+    </w:p>
+    <w:p>
+      <w:pPr>
+        <w:rPr>
+          <w:rFonts w:hint="default" w:ascii="Segoe Script" w:hAnsi="Segoe Script" w:cs="Segoe Script"/>
+          <w:lang w:val="en-IN"/>
+        </w:rPr>
+      </w:pPr>
+      <w:r>
+        <w:rPr>
+          <w:rFonts w:hint="default" w:ascii="Segoe Script" w:hAnsi="Segoe Script" w:cs="Segoe Script"/>
+          <w:lang w:val="en-IN"/>
+        </w:rPr>
+        <w:t>Object has two things: Properties and behaviour.</w:t>
+      </w:r>
+    </w:p>
+    <w:p>
+      <w:pPr>
+        <w:rPr>
+          <w:rFonts w:hint="default" w:ascii="Segoe Script" w:hAnsi="Segoe Script" w:cs="Segoe Script"/>
+          <w:lang w:val="en-IN"/>
+        </w:rPr>
+      </w:pPr>
+    </w:p>
+    <w:p>
+      <w:pPr>
+        <w:rPr>
+          <w:rFonts w:hint="default" w:ascii="Segoe Script" w:hAnsi="Segoe Script" w:cs="Segoe Script"/>
+          <w:lang w:val="en-IN"/>
+        </w:rPr>
+      </w:pPr>
       <w:bookmarkStart w:id="0" w:name="_GoBack"/>
       <w:bookmarkEnd w:id="0"/>
+    </w:p>
+    <w:p>
+      <w:pPr>
+        <w:rPr>
+          <w:rFonts w:hint="default" w:ascii="Segoe Script" w:hAnsi="Segoe Script" w:cs="Segoe Script"/>
+          <w:lang w:val="en-IN"/>
+        </w:rPr>
+      </w:pPr>
     </w:p>
     <w:sectPr>
       <w:pgSz w:w="11906" w:h="16838"/>
@@ -455,7 +542,7 @@
     <w:lsdException w:unhideWhenUsed="0" w:uiPriority="0" w:semiHidden="0" w:name="Table Web 2"/>
     <w:lsdException w:unhideWhenUsed="0" w:uiPriority="0" w:semiHidden="0" w:name="Table Web 3"/>
     <w:lsdException w:unhideWhenUsed="0" w:uiPriority="0" w:semiHidden="0" w:name="Balloon Text"/>
-    <w:lsdException w:unhideWhenUsed="0" w:uiPriority="0" w:semiHidden="0" w:name="Table Grid"/>
+    <w:lsdException w:qFormat="1" w:unhideWhenUsed="0" w:uiPriority="0" w:semiHidden="0" w:name="Table Grid"/>
     <w:lsdException w:unhideWhenUsed="0" w:uiPriority="0" w:semiHidden="0" w:name="Table Theme"/>
     <w:lsdException w:unhideWhenUsed="0" w:uiPriority="60" w:semiHidden="0" w:name="Light Shading"/>
     <w:lsdException w:unhideWhenUsed="0" w:uiPriority="61" w:semiHidden="0" w:name="Light List"/>
@@ -587,6 +674,7 @@
   <w:style w:type="table" w:styleId="4">
     <w:name w:val="Table Grid"/>
     <w:basedOn w:val="3"/>
+    <w:qFormat/>
     <w:uiPriority w:val="0"/>
     <w:pPr>
       <w:widowControl w:val="0"/>

</xml_diff>